<commit_message>
Week 10 Scrum Template
</commit_message>
<xml_diff>
--- a/Scrum meetings/SCRUM-MEETING-Week10.docx
+++ b/Scrum meetings/SCRUM-MEETING-Week10.docx
@@ -20,7 +20,13 @@
         <w:t> </w:t>
       </w:r>
       <w:r>
-        <w:t>SCRUM MEETING WEEK ()</w:t>
+        <w:t>SCRUM MEETING WEEK (</w:t>
+      </w:r>
+      <w:r>
+        <w:t>10</w:t>
+      </w:r>
+      <w:r>
+        <w:t>)</w:t>
       </w:r>
     </w:p>
     <w:p>
@@ -92,7 +98,7 @@
           <w:szCs w:val="34"/>
         </w:rPr>
         <w:drawing>
-          <wp:inline distT="0" distB="0" distL="0" distR="0" wp14:anchorId="79682000" wp14:editId="2AA0A4C6">
+          <wp:inline distT="0" distB="0" distL="0" distR="0" wp14:anchorId="23396E8F" wp14:editId="6D533266">
             <wp:extent cx="157163" cy="157163"/>
             <wp:effectExtent l="0" t="0" r="0" b="0"/>
             <wp:docPr id="1499542647" name="Picture 4" descr=":white_check_mark:"/>
@@ -297,20 +303,66 @@
                 <w:rFonts w:ascii="Times New Roman" w:eastAsia="Times New Roman" w:hAnsi="Times New Roman" w:cs="Times New Roman"/>
               </w:rPr>
             </w:pPr>
-          </w:p>
-          <w:p>
-            <w:pPr>
-              <w:rPr>
-                <w:rFonts w:ascii="Times New Roman" w:eastAsia="Times New Roman" w:hAnsi="Times New Roman" w:cs="Times New Roman"/>
-              </w:rPr>
-            </w:pPr>
-          </w:p>
-          <w:p>
-            <w:pPr>
-              <w:rPr>
-                <w:rFonts w:ascii="Times New Roman" w:eastAsia="Times New Roman" w:hAnsi="Times New Roman" w:cs="Times New Roman"/>
-              </w:rPr>
-            </w:pPr>
+            <w:r>
+              <w:rPr>
+                <w:rFonts w:ascii="Times New Roman" w:eastAsia="Times New Roman" w:hAnsi="Times New Roman" w:cs="Times New Roman"/>
+              </w:rPr>
+              <w:t>Finished Milestone 3 requirements.</w:t>
+            </w:r>
+          </w:p>
+          <w:p>
+            <w:pPr>
+              <w:rPr>
+                <w:rFonts w:ascii="Times New Roman" w:eastAsia="Times New Roman" w:hAnsi="Times New Roman" w:cs="Times New Roman"/>
+              </w:rPr>
+            </w:pPr>
+          </w:p>
+          <w:p>
+            <w:pPr>
+              <w:rPr>
+                <w:rFonts w:ascii="Times New Roman" w:eastAsia="Times New Roman" w:hAnsi="Times New Roman" w:cs="Times New Roman"/>
+              </w:rPr>
+            </w:pPr>
+            <w:r>
+              <w:rPr>
+                <w:rFonts w:ascii="Times New Roman" w:eastAsia="Times New Roman" w:hAnsi="Times New Roman" w:cs="Times New Roman"/>
+              </w:rPr>
+              <w:t xml:space="preserve">Communicated using WhatsApp to share struggles group members ran into </w:t>
+            </w:r>
+            <w:proofErr w:type="gramStart"/>
+            <w:r>
+              <w:rPr>
+                <w:rFonts w:ascii="Times New Roman" w:eastAsia="Times New Roman" w:hAnsi="Times New Roman" w:cs="Times New Roman"/>
+              </w:rPr>
+              <w:t>in order to</w:t>
+            </w:r>
+            <w:proofErr w:type="gramEnd"/>
+            <w:r>
+              <w:rPr>
+                <w:rFonts w:ascii="Times New Roman" w:eastAsia="Times New Roman" w:hAnsi="Times New Roman" w:cs="Times New Roman"/>
+              </w:rPr>
+              <w:t xml:space="preserve"> get help.</w:t>
+            </w:r>
+          </w:p>
+          <w:p>
+            <w:pPr>
+              <w:rPr>
+                <w:rFonts w:ascii="Times New Roman" w:eastAsia="Times New Roman" w:hAnsi="Times New Roman" w:cs="Times New Roman"/>
+              </w:rPr>
+            </w:pPr>
+          </w:p>
+          <w:p>
+            <w:pPr>
+              <w:rPr>
+                <w:rFonts w:ascii="Times New Roman" w:eastAsia="Times New Roman" w:hAnsi="Times New Roman" w:cs="Times New Roman"/>
+              </w:rPr>
+            </w:pPr>
+            <w:r>
+              <w:rPr>
+                <w:rFonts w:ascii="Times New Roman" w:eastAsia="Times New Roman" w:hAnsi="Times New Roman" w:cs="Times New Roman"/>
+              </w:rPr>
+              <w:t>Started implementing the backend as well as implementing the frontend of new dashboards.</w:t>
+            </w:r>
           </w:p>
           <w:p>
             <w:pPr>
@@ -345,6 +397,80 @@
               <w:t>​​</w:t>
             </w:r>
           </w:p>
+          <w:p>
+            <w:pPr>
+              <w:rPr>
+                <w:rFonts w:ascii="Times New Roman" w:eastAsia="Times New Roman" w:hAnsi="Times New Roman" w:cs="Times New Roman"/>
+              </w:rPr>
+            </w:pPr>
+            <w:r>
+              <w:rPr>
+                <w:rFonts w:ascii="Times New Roman" w:eastAsia="Times New Roman" w:hAnsi="Times New Roman" w:cs="Times New Roman"/>
+              </w:rPr>
+              <w:t>Looked over everyone’s work from the previous sprint to ensure it matched everyone’s expectations.</w:t>
+            </w:r>
+          </w:p>
+          <w:p>
+            <w:pPr>
+              <w:rPr>
+                <w:rFonts w:ascii="Times New Roman" w:eastAsia="Times New Roman" w:hAnsi="Times New Roman" w:cs="Times New Roman"/>
+              </w:rPr>
+            </w:pPr>
+          </w:p>
+          <w:p>
+            <w:pPr>
+              <w:rPr>
+                <w:rFonts w:ascii="Times New Roman" w:eastAsia="Times New Roman" w:hAnsi="Times New Roman" w:cs="Times New Roman"/>
+              </w:rPr>
+            </w:pPr>
+            <w:r>
+              <w:rPr>
+                <w:rFonts w:ascii="Times New Roman" w:eastAsia="Times New Roman" w:hAnsi="Times New Roman" w:cs="Times New Roman"/>
+              </w:rPr>
+              <w:t>Divided up the work for the next sprint.</w:t>
+            </w:r>
+          </w:p>
+          <w:p>
+            <w:pPr>
+              <w:rPr>
+                <w:rFonts w:ascii="Times New Roman" w:eastAsia="Times New Roman" w:hAnsi="Times New Roman" w:cs="Times New Roman"/>
+              </w:rPr>
+            </w:pPr>
+          </w:p>
+          <w:p>
+            <w:pPr>
+              <w:rPr>
+                <w:rFonts w:ascii="Times New Roman" w:eastAsia="Times New Roman" w:hAnsi="Times New Roman" w:cs="Times New Roman"/>
+              </w:rPr>
+            </w:pPr>
+            <w:r>
+              <w:rPr>
+                <w:rFonts w:ascii="Times New Roman" w:eastAsia="Times New Roman" w:hAnsi="Times New Roman" w:cs="Times New Roman"/>
+              </w:rPr>
+              <w:t xml:space="preserve">Discussed any issues we ran into this week that need to be resolved </w:t>
+            </w:r>
+            <w:proofErr w:type="gramStart"/>
+            <w:r>
+              <w:rPr>
+                <w:rFonts w:ascii="Times New Roman" w:eastAsia="Times New Roman" w:hAnsi="Times New Roman" w:cs="Times New Roman"/>
+              </w:rPr>
+              <w:t>in order to</w:t>
+            </w:r>
+            <w:proofErr w:type="gramEnd"/>
+            <w:r>
+              <w:rPr>
+                <w:rFonts w:ascii="Times New Roman" w:eastAsia="Times New Roman" w:hAnsi="Times New Roman" w:cs="Times New Roman"/>
+              </w:rPr>
+              <w:t xml:space="preserve"> continue implementing everything properly.</w:t>
+            </w:r>
+          </w:p>
+          <w:p>
+            <w:pPr>
+              <w:rPr>
+                <w:rFonts w:ascii="Times New Roman" w:eastAsia="Times New Roman" w:hAnsi="Times New Roman" w:cs="Times New Roman"/>
+              </w:rPr>
+            </w:pPr>
+          </w:p>
         </w:tc>
         <w:tc>
           <w:tcPr>
@@ -363,6 +489,74 @@
               </w:rPr>
               <w:t>​​</w:t>
             </w:r>
+          </w:p>
+          <w:p>
+            <w:pPr>
+              <w:rPr>
+                <w:rFonts w:ascii="Times New Roman" w:eastAsia="Times New Roman" w:hAnsi="Times New Roman" w:cs="Times New Roman"/>
+              </w:rPr>
+            </w:pPr>
+            <w:r>
+              <w:rPr>
+                <w:rFonts w:ascii="Times New Roman" w:eastAsia="Times New Roman" w:hAnsi="Times New Roman" w:cs="Times New Roman"/>
+              </w:rPr>
+              <w:t xml:space="preserve">Catch up and refine </w:t>
+            </w:r>
+            <w:proofErr w:type="gramStart"/>
+            <w:r>
+              <w:rPr>
+                <w:rFonts w:ascii="Times New Roman" w:eastAsia="Times New Roman" w:hAnsi="Times New Roman" w:cs="Times New Roman"/>
+              </w:rPr>
+              <w:t>all of</w:t>
+            </w:r>
+            <w:proofErr w:type="gramEnd"/>
+            <w:r>
+              <w:rPr>
+                <w:rFonts w:ascii="Times New Roman" w:eastAsia="Times New Roman" w:hAnsi="Times New Roman" w:cs="Times New Roman"/>
+              </w:rPr>
+              <w:t xml:space="preserve"> the previous work we have done.</w:t>
+            </w:r>
+          </w:p>
+          <w:p>
+            <w:pPr>
+              <w:rPr>
+                <w:rFonts w:ascii="Times New Roman" w:eastAsia="Times New Roman" w:hAnsi="Times New Roman" w:cs="Times New Roman"/>
+              </w:rPr>
+            </w:pPr>
+          </w:p>
+          <w:p>
+            <w:pPr>
+              <w:rPr>
+                <w:rFonts w:ascii="Times New Roman" w:eastAsia="Times New Roman" w:hAnsi="Times New Roman" w:cs="Times New Roman"/>
+              </w:rPr>
+            </w:pPr>
+            <w:r>
+              <w:rPr>
+                <w:rFonts w:ascii="Times New Roman" w:eastAsia="Times New Roman" w:hAnsi="Times New Roman" w:cs="Times New Roman"/>
+              </w:rPr>
+              <w:t xml:space="preserve">Make sure </w:t>
+            </w:r>
+            <w:proofErr w:type="gramStart"/>
+            <w:r>
+              <w:rPr>
+                <w:rFonts w:ascii="Times New Roman" w:eastAsia="Times New Roman" w:hAnsi="Times New Roman" w:cs="Times New Roman"/>
+              </w:rPr>
+              <w:t>all of</w:t>
+            </w:r>
+            <w:proofErr w:type="gramEnd"/>
+            <w:r>
+              <w:rPr>
+                <w:rFonts w:ascii="Times New Roman" w:eastAsia="Times New Roman" w:hAnsi="Times New Roman" w:cs="Times New Roman"/>
+              </w:rPr>
+              <w:t xml:space="preserve"> the issues we have been working on are implemented correctly so that we don’t have to go back and make major changes in the future.</w:t>
+            </w:r>
+          </w:p>
+          <w:p>
+            <w:pPr>
+              <w:rPr>
+                <w:rFonts w:ascii="Times New Roman" w:eastAsia="Times New Roman" w:hAnsi="Times New Roman" w:cs="Times New Roman"/>
+              </w:rPr>
+            </w:pPr>
           </w:p>
         </w:tc>
       </w:tr>
@@ -436,7 +630,7 @@
           <w:szCs w:val="34"/>
         </w:rPr>
         <w:drawing>
-          <wp:inline distT="0" distB="0" distL="0" distR="0">
+          <wp:inline distT="0" distB="0" distL="0" distR="0" wp14:anchorId="2BC153B7" wp14:editId="1A4866CC">
             <wp:extent cx="171450" cy="171450"/>
             <wp:effectExtent l="0" t="0" r="6350" b="6350"/>
             <wp:docPr id="922092399" name="Picture 3" descr=":busts_in_silhouette:"/>
@@ -619,15 +813,24 @@
                 <w:rFonts w:ascii="Times New Roman" w:eastAsia="Times New Roman" w:hAnsi="Times New Roman" w:cs="Times New Roman"/>
                 <w:spacing w:val="-1"/>
               </w:rPr>
-              <w:t>​​</w:t>
-            </w:r>
-            <w:r>
-              <w:rPr>
-                <w:rFonts w:ascii="Times New Roman" w:eastAsia="Times New Roman" w:hAnsi="Times New Roman" w:cs="Times New Roman"/>
-                <w:spacing w:val="-1"/>
-              </w:rPr>
-              <w:t xml:space="preserve"> </w:t>
-            </w:r>
+              <w:t xml:space="preserve">​​ </w:t>
+            </w:r>
+            <w:r>
+              <w:rPr>
+                <w:rFonts w:ascii="Times New Roman" w:eastAsia="Times New Roman" w:hAnsi="Times New Roman" w:cs="Times New Roman"/>
+                <w:spacing w:val="-1"/>
+              </w:rPr>
+              <w:t xml:space="preserve">Julie </w:t>
+            </w:r>
+            <w:proofErr w:type="spellStart"/>
+            <w:r>
+              <w:rPr>
+                <w:rFonts w:ascii="Times New Roman" w:eastAsia="Times New Roman" w:hAnsi="Times New Roman" w:cs="Times New Roman"/>
+                <w:spacing w:val="-1"/>
+              </w:rPr>
+              <w:t>Flament</w:t>
+            </w:r>
+            <w:proofErr w:type="spellEnd"/>
           </w:p>
         </w:tc>
         <w:tc>
@@ -647,14 +850,14 @@
                 <w:rFonts w:ascii="Times New Roman" w:eastAsia="Times New Roman" w:hAnsi="Times New Roman" w:cs="Times New Roman"/>
                 <w:spacing w:val="-1"/>
               </w:rPr>
-              <w:t>​​</w:t>
-            </w:r>
-            <w:r>
-              <w:rPr>
-                <w:rFonts w:ascii="Times New Roman" w:eastAsia="Times New Roman" w:hAnsi="Times New Roman" w:cs="Times New Roman"/>
-                <w:spacing w:val="-1"/>
-              </w:rPr>
-              <w:t xml:space="preserve"> </w:t>
+              <w:t xml:space="preserve">​​ </w:t>
+            </w:r>
+            <w:r>
+              <w:rPr>
+                <w:rFonts w:ascii="Times New Roman" w:eastAsia="Times New Roman" w:hAnsi="Times New Roman" w:cs="Times New Roman"/>
+                <w:spacing w:val="-1"/>
+              </w:rPr>
+              <w:t>Scrum Master</w:t>
             </w:r>
           </w:p>
         </w:tc>
@@ -674,6 +877,22 @@
                 <w:spacing w:val="-1"/>
               </w:rPr>
             </w:pPr>
+            <w:r>
+              <w:rPr>
+                <w:rFonts w:ascii="Times New Roman" w:eastAsia="Times New Roman" w:hAnsi="Times New Roman" w:cs="Times New Roman"/>
+                <w:spacing w:val="-1"/>
+              </w:rPr>
+              <w:t xml:space="preserve">Noah </w:t>
+            </w:r>
+            <w:proofErr w:type="spellStart"/>
+            <w:r>
+              <w:rPr>
+                <w:rFonts w:ascii="Times New Roman" w:eastAsia="Times New Roman" w:hAnsi="Times New Roman" w:cs="Times New Roman"/>
+                <w:spacing w:val="-1"/>
+              </w:rPr>
+              <w:t>Stasuik</w:t>
+            </w:r>
+            <w:proofErr w:type="spellEnd"/>
           </w:p>
         </w:tc>
         <w:tc>
@@ -687,6 +906,13 @@
                 <w:spacing w:val="-1"/>
               </w:rPr>
             </w:pPr>
+            <w:r>
+              <w:rPr>
+                <w:rFonts w:ascii="Times New Roman" w:eastAsia="Times New Roman" w:hAnsi="Times New Roman" w:cs="Times New Roman"/>
+                <w:spacing w:val="-1"/>
+              </w:rPr>
+              <w:t>Project Manager</w:t>
+            </w:r>
           </w:p>
         </w:tc>
       </w:tr>
@@ -705,6 +931,13 @@
                 <w:spacing w:val="-1"/>
               </w:rPr>
             </w:pPr>
+            <w:r>
+              <w:rPr>
+                <w:rFonts w:ascii="Times New Roman" w:eastAsia="Times New Roman" w:hAnsi="Times New Roman" w:cs="Times New Roman"/>
+                <w:spacing w:val="-1"/>
+              </w:rPr>
+              <w:t>Trevor Winser</w:t>
+            </w:r>
           </w:p>
         </w:tc>
         <w:tc>
@@ -718,6 +951,13 @@
                 <w:spacing w:val="-1"/>
               </w:rPr>
             </w:pPr>
+            <w:r>
+              <w:rPr>
+                <w:rFonts w:ascii="Times New Roman" w:eastAsia="Times New Roman" w:hAnsi="Times New Roman" w:cs="Times New Roman"/>
+                <w:spacing w:val="-1"/>
+              </w:rPr>
+              <w:t>Developer</w:t>
+            </w:r>
           </w:p>
         </w:tc>
       </w:tr>
@@ -736,6 +976,13 @@
                 <w:spacing w:val="-1"/>
               </w:rPr>
             </w:pPr>
+            <w:r>
+              <w:rPr>
+                <w:rFonts w:ascii="Times New Roman" w:eastAsia="Times New Roman" w:hAnsi="Times New Roman" w:cs="Times New Roman"/>
+                <w:spacing w:val="-1"/>
+              </w:rPr>
+              <w:t>Komal Singh</w:t>
+            </w:r>
           </w:p>
         </w:tc>
         <w:tc>
@@ -749,6 +996,13 @@
                 <w:spacing w:val="-1"/>
               </w:rPr>
             </w:pPr>
+            <w:r>
+              <w:rPr>
+                <w:rFonts w:ascii="Times New Roman" w:eastAsia="Times New Roman" w:hAnsi="Times New Roman" w:cs="Times New Roman"/>
+                <w:spacing w:val="-1"/>
+              </w:rPr>
+              <w:t>Developer</w:t>
+            </w:r>
           </w:p>
         </w:tc>
       </w:tr>
@@ -767,6 +1021,22 @@
                 <w:spacing w:val="-1"/>
               </w:rPr>
             </w:pPr>
+            <w:proofErr w:type="spellStart"/>
+            <w:r>
+              <w:rPr>
+                <w:rFonts w:ascii="Times New Roman" w:eastAsia="Times New Roman" w:hAnsi="Times New Roman" w:cs="Times New Roman"/>
+                <w:spacing w:val="-1"/>
+              </w:rPr>
+              <w:t>Lakshay</w:t>
+            </w:r>
+            <w:proofErr w:type="spellEnd"/>
+            <w:r>
+              <w:rPr>
+                <w:rFonts w:ascii="Times New Roman" w:eastAsia="Times New Roman" w:hAnsi="Times New Roman" w:cs="Times New Roman"/>
+                <w:spacing w:val="-1"/>
+              </w:rPr>
+              <w:t xml:space="preserve"> Dang</w:t>
+            </w:r>
           </w:p>
         </w:tc>
         <w:tc>
@@ -780,6 +1050,13 @@
                 <w:spacing w:val="-1"/>
               </w:rPr>
             </w:pPr>
+            <w:r>
+              <w:rPr>
+                <w:rFonts w:ascii="Times New Roman" w:eastAsia="Times New Roman" w:hAnsi="Times New Roman" w:cs="Times New Roman"/>
+                <w:spacing w:val="-1"/>
+              </w:rPr>
+              <w:t>Developer</w:t>
+            </w:r>
           </w:p>
         </w:tc>
       </w:tr>
@@ -894,7 +1171,7 @@
           <w:szCs w:val="34"/>
         </w:rPr>
         <w:drawing>
-          <wp:inline distT="0" distB="0" distL="0" distR="0">
+          <wp:inline distT="0" distB="0" distL="0" distR="0" wp14:anchorId="7141A1B9" wp14:editId="2289C49C">
             <wp:extent cx="185738" cy="185738"/>
             <wp:effectExtent l="0" t="0" r="5080" b="5080"/>
             <wp:docPr id="459473846" name="Picture 2" descr=":pencil2:"/>
@@ -1068,14 +1345,7 @@
                 <w:rFonts w:ascii="Times New Roman" w:eastAsia="Times New Roman" w:hAnsi="Times New Roman" w:cs="Times New Roman"/>
                 <w:spacing w:val="-1"/>
               </w:rPr>
-              <w:t>​​</w:t>
-            </w:r>
-            <w:r>
-              <w:rPr>
-                <w:rFonts w:ascii="Times New Roman" w:eastAsia="Times New Roman" w:hAnsi="Times New Roman" w:cs="Times New Roman"/>
-                <w:spacing w:val="-1"/>
-              </w:rPr>
-              <w:t>e.g., Bugs</w:t>
+              <w:t>Complete Milestone 3</w:t>
             </w:r>
           </w:p>
         </w:tc>
@@ -1129,7 +1399,7 @@
                 <w:rFonts w:ascii="Times New Roman" w:eastAsia="Times New Roman" w:hAnsi="Times New Roman" w:cs="Times New Roman"/>
                 <w:spacing w:val="-1"/>
               </w:rPr>
-              <w:t xml:space="preserve"> </w:t>
+              <w:t>16</w:t>
             </w:r>
           </w:p>
         </w:tc>
@@ -1174,6 +1444,13 @@
                 <w:spacing w:val="-1"/>
               </w:rPr>
             </w:pPr>
+            <w:r>
+              <w:rPr>
+                <w:rFonts w:ascii="Times New Roman" w:eastAsia="Times New Roman" w:hAnsi="Times New Roman" w:cs="Times New Roman"/>
+                <w:spacing w:val="-1"/>
+              </w:rPr>
+              <w:t>7</w:t>
+            </w:r>
           </w:p>
         </w:tc>
       </w:tr>
@@ -1217,6 +1494,13 @@
                 <w:spacing w:val="-1"/>
               </w:rPr>
             </w:pPr>
+            <w:r>
+              <w:rPr>
+                <w:rFonts w:ascii="Times New Roman" w:eastAsia="Times New Roman" w:hAnsi="Times New Roman" w:cs="Times New Roman"/>
+                <w:spacing w:val="-1"/>
+              </w:rPr>
+              <w:t>40 hours</w:t>
+            </w:r>
           </w:p>
         </w:tc>
       </w:tr>
@@ -1244,6 +1528,7 @@
                 <w:bCs/>
                 <w:spacing w:val="-1"/>
               </w:rPr>
+              <w:lastRenderedPageBreak/>
               <w:t>Summary</w:t>
             </w:r>
           </w:p>
@@ -1273,6 +1558,45 @@
                 <w:spacing w:val="-1"/>
               </w:rPr>
               <w:t xml:space="preserve"> </w:t>
+            </w:r>
+            <w:r>
+              <w:rPr>
+                <w:rFonts w:ascii="Times New Roman" w:eastAsia="Times New Roman" w:hAnsi="Times New Roman" w:cs="Times New Roman"/>
+                <w:spacing w:val="-1"/>
+              </w:rPr>
+              <w:t xml:space="preserve">Finished </w:t>
+            </w:r>
+            <w:proofErr w:type="gramStart"/>
+            <w:r>
+              <w:rPr>
+                <w:rFonts w:ascii="Times New Roman" w:eastAsia="Times New Roman" w:hAnsi="Times New Roman" w:cs="Times New Roman"/>
+                <w:spacing w:val="-1"/>
+              </w:rPr>
+              <w:t>all of</w:t>
+            </w:r>
+            <w:proofErr w:type="gramEnd"/>
+            <w:r>
+              <w:rPr>
+                <w:rFonts w:ascii="Times New Roman" w:eastAsia="Times New Roman" w:hAnsi="Times New Roman" w:cs="Times New Roman"/>
+                <w:spacing w:val="-1"/>
+              </w:rPr>
+              <w:t xml:space="preserve"> the Milestone 3 requirements. Worked on implementing the database in our dashboards. Learned and implemented Flask. Learned and used </w:t>
+            </w:r>
+            <w:proofErr w:type="spellStart"/>
+            <w:r>
+              <w:rPr>
+                <w:rFonts w:ascii="Times New Roman" w:eastAsia="Times New Roman" w:hAnsi="Times New Roman" w:cs="Times New Roman"/>
+                <w:spacing w:val="-1"/>
+              </w:rPr>
+              <w:t>PyTest</w:t>
+            </w:r>
+            <w:proofErr w:type="spellEnd"/>
+            <w:r>
+              <w:rPr>
+                <w:rFonts w:ascii="Times New Roman" w:eastAsia="Times New Roman" w:hAnsi="Times New Roman" w:cs="Times New Roman"/>
+                <w:spacing w:val="-1"/>
+              </w:rPr>
+              <w:t xml:space="preserve"> and Selenium to test the backend and frontend of our implementation.</w:t>
             </w:r>
           </w:p>
         </w:tc>
@@ -1300,7 +1624,6 @@
           <w:sz w:val="27"/>
           <w:szCs w:val="27"/>
         </w:rPr>
-        <w:lastRenderedPageBreak/>
         <w:t>Details</w:t>
       </w:r>
       <w:r>
@@ -1388,7 +1711,22 @@
                 <w:rFonts w:ascii="Times New Roman" w:eastAsia="Times New Roman" w:hAnsi="Times New Roman" w:cs="Times New Roman"/>
                 <w:spacing w:val="-1"/>
               </w:rPr>
-              <w:t xml:space="preserve"> </w:t>
+              <w:t>March 12</w:t>
+            </w:r>
+            <w:r>
+              <w:rPr>
+                <w:rFonts w:ascii="Times New Roman" w:eastAsia="Times New Roman" w:hAnsi="Times New Roman" w:cs="Times New Roman"/>
+                <w:spacing w:val="-1"/>
+                <w:vertAlign w:val="superscript"/>
+              </w:rPr>
+              <w:t>th</w:t>
+            </w:r>
+            <w:r>
+              <w:rPr>
+                <w:rFonts w:ascii="Times New Roman" w:eastAsia="Times New Roman" w:hAnsi="Times New Roman" w:cs="Times New Roman"/>
+                <w:spacing w:val="-1"/>
+              </w:rPr>
+              <w:t>, 2024</w:t>
             </w:r>
           </w:p>
         </w:tc>
@@ -1430,6 +1768,28 @@
                 <w:spacing w:val="-1"/>
               </w:rPr>
             </w:pPr>
+            <w:r>
+              <w:rPr>
+                <w:rFonts w:ascii="Times New Roman" w:eastAsia="Times New Roman" w:hAnsi="Times New Roman" w:cs="Times New Roman"/>
+                <w:spacing w:val="-1"/>
+              </w:rPr>
+              <w:t>March 18</w:t>
+            </w:r>
+            <w:r>
+              <w:rPr>
+                <w:rFonts w:ascii="Times New Roman" w:eastAsia="Times New Roman" w:hAnsi="Times New Roman" w:cs="Times New Roman"/>
+                <w:spacing w:val="-1"/>
+                <w:vertAlign w:val="superscript"/>
+              </w:rPr>
+              <w:t>th</w:t>
+            </w:r>
+            <w:r>
+              <w:rPr>
+                <w:rFonts w:ascii="Times New Roman" w:eastAsia="Times New Roman" w:hAnsi="Times New Roman" w:cs="Times New Roman"/>
+                <w:spacing w:val="-1"/>
+              </w:rPr>
+              <w:t>, 2024</w:t>
+            </w:r>
           </w:p>
         </w:tc>
       </w:tr>
@@ -1482,7 +1842,7 @@
                 <w:rFonts w:ascii="Times New Roman" w:eastAsia="Times New Roman" w:hAnsi="Times New Roman" w:cs="Times New Roman"/>
                 <w:spacing w:val="-1"/>
               </w:rPr>
-              <w:t xml:space="preserve"> </w:t>
+              <w:t>Refinement</w:t>
             </w:r>
           </w:p>
         </w:tc>
@@ -1524,6 +1884,13 @@
                 <w:spacing w:val="-1"/>
               </w:rPr>
             </w:pPr>
+            <w:r>
+              <w:rPr>
+                <w:rFonts w:ascii="Times New Roman" w:eastAsia="Times New Roman" w:hAnsi="Times New Roman" w:cs="Times New Roman"/>
+                <w:spacing w:val="-1"/>
+              </w:rPr>
+              <w:t>40 hours</w:t>
+            </w:r>
           </w:p>
         </w:tc>
       </w:tr>
@@ -1564,6 +1931,13 @@
                 <w:spacing w:val="-1"/>
               </w:rPr>
             </w:pPr>
+            <w:r>
+              <w:rPr>
+                <w:rFonts w:ascii="Times New Roman" w:eastAsia="Times New Roman" w:hAnsi="Times New Roman" w:cs="Times New Roman"/>
+                <w:spacing w:val="-1"/>
+              </w:rPr>
+              <w:t>40 hours</w:t>
+            </w:r>
           </w:p>
         </w:tc>
       </w:tr>
@@ -1609,76 +1983,125 @@
                 <w:rFonts w:ascii="Times New Roman" w:eastAsia="Times New Roman" w:hAnsi="Times New Roman" w:cs="Times New Roman"/>
                 <w:spacing w:val="-1"/>
               </w:rPr>
-              <w:t xml:space="preserve"> Member 1</w:t>
-            </w:r>
-          </w:p>
-          <w:p>
-            <w:pPr>
-              <w:rPr>
-                <w:rFonts w:ascii="Times New Roman" w:eastAsia="Times New Roman" w:hAnsi="Times New Roman" w:cs="Times New Roman"/>
-                <w:spacing w:val="-1"/>
-              </w:rPr>
-            </w:pPr>
-            <w:r>
-              <w:rPr>
-                <w:rFonts w:ascii="Times New Roman" w:eastAsia="Times New Roman" w:hAnsi="Times New Roman" w:cs="Times New Roman"/>
-                <w:spacing w:val="-1"/>
-              </w:rPr>
-              <w:t xml:space="preserve"> Member 2</w:t>
-            </w:r>
-          </w:p>
-          <w:p>
-            <w:pPr>
-              <w:rPr>
-                <w:rFonts w:ascii="Times New Roman" w:eastAsia="Times New Roman" w:hAnsi="Times New Roman" w:cs="Times New Roman"/>
-                <w:spacing w:val="-1"/>
-              </w:rPr>
-            </w:pPr>
-            <w:r>
-              <w:rPr>
-                <w:rFonts w:ascii="Times New Roman" w:eastAsia="Times New Roman" w:hAnsi="Times New Roman" w:cs="Times New Roman"/>
-                <w:spacing w:val="-1"/>
-              </w:rPr>
-              <w:t xml:space="preserve"> Member 3</w:t>
-            </w:r>
-          </w:p>
-          <w:p>
-            <w:pPr>
-              <w:rPr>
-                <w:rFonts w:ascii="Times New Roman" w:eastAsia="Times New Roman" w:hAnsi="Times New Roman" w:cs="Times New Roman"/>
-                <w:spacing w:val="-1"/>
-              </w:rPr>
-            </w:pPr>
-            <w:r>
-              <w:rPr>
-                <w:rFonts w:ascii="Times New Roman" w:eastAsia="Times New Roman" w:hAnsi="Times New Roman" w:cs="Times New Roman"/>
-                <w:spacing w:val="-1"/>
-              </w:rPr>
-              <w:t xml:space="preserve"> Member 4</w:t>
-            </w:r>
-          </w:p>
-          <w:p>
-            <w:pPr>
-              <w:rPr>
-                <w:rFonts w:ascii="Times New Roman" w:eastAsia="Times New Roman" w:hAnsi="Times New Roman" w:cs="Times New Roman"/>
-                <w:spacing w:val="-1"/>
-              </w:rPr>
-            </w:pPr>
-            <w:r>
-              <w:rPr>
-                <w:rFonts w:ascii="Times New Roman" w:eastAsia="Times New Roman" w:hAnsi="Times New Roman" w:cs="Times New Roman"/>
-                <w:spacing w:val="-1"/>
-              </w:rPr>
-              <w:t xml:space="preserve"> Member 5</w:t>
-            </w:r>
-          </w:p>
-          <w:p>
-            <w:pPr>
-              <w:rPr>
-                <w:rFonts w:ascii="Times New Roman" w:eastAsia="Times New Roman" w:hAnsi="Times New Roman" w:cs="Times New Roman"/>
-                <w:spacing w:val="-1"/>
-              </w:rPr>
-            </w:pPr>
+              <w:t xml:space="preserve">Julie </w:t>
+            </w:r>
+            <w:proofErr w:type="spellStart"/>
+            <w:r>
+              <w:rPr>
+                <w:rFonts w:ascii="Times New Roman" w:eastAsia="Times New Roman" w:hAnsi="Times New Roman" w:cs="Times New Roman"/>
+                <w:spacing w:val="-1"/>
+              </w:rPr>
+              <w:t>Flament</w:t>
+            </w:r>
+            <w:proofErr w:type="spellEnd"/>
+            <w:r>
+              <w:rPr>
+                <w:rFonts w:ascii="Times New Roman" w:eastAsia="Times New Roman" w:hAnsi="Times New Roman" w:cs="Times New Roman"/>
+                <w:spacing w:val="-1"/>
+              </w:rPr>
+              <w:t xml:space="preserve"> – 8 hours</w:t>
+            </w:r>
+          </w:p>
+          <w:p>
+            <w:pPr>
+              <w:rPr>
+                <w:rFonts w:ascii="Times New Roman" w:eastAsia="Times New Roman" w:hAnsi="Times New Roman" w:cs="Times New Roman"/>
+                <w:spacing w:val="-1"/>
+              </w:rPr>
+            </w:pPr>
+            <w:r>
+              <w:rPr>
+                <w:rFonts w:ascii="Times New Roman" w:eastAsia="Times New Roman" w:hAnsi="Times New Roman" w:cs="Times New Roman"/>
+                <w:spacing w:val="-1"/>
+              </w:rPr>
+              <w:t xml:space="preserve">Noah </w:t>
+            </w:r>
+            <w:proofErr w:type="spellStart"/>
+            <w:r>
+              <w:rPr>
+                <w:rFonts w:ascii="Times New Roman" w:eastAsia="Times New Roman" w:hAnsi="Times New Roman" w:cs="Times New Roman"/>
+                <w:spacing w:val="-1"/>
+              </w:rPr>
+              <w:t>Stasuik</w:t>
+            </w:r>
+            <w:proofErr w:type="spellEnd"/>
+            <w:r>
+              <w:rPr>
+                <w:rFonts w:ascii="Times New Roman" w:eastAsia="Times New Roman" w:hAnsi="Times New Roman" w:cs="Times New Roman"/>
+                <w:spacing w:val="-1"/>
+              </w:rPr>
+              <w:t xml:space="preserve"> – 8 hours</w:t>
+            </w:r>
+          </w:p>
+          <w:p>
+            <w:pPr>
+              <w:rPr>
+                <w:rFonts w:ascii="Times New Roman" w:eastAsia="Times New Roman" w:hAnsi="Times New Roman" w:cs="Times New Roman"/>
+                <w:spacing w:val="-1"/>
+              </w:rPr>
+            </w:pPr>
+            <w:r>
+              <w:rPr>
+                <w:rFonts w:ascii="Times New Roman" w:eastAsia="Times New Roman" w:hAnsi="Times New Roman" w:cs="Times New Roman"/>
+                <w:spacing w:val="-1"/>
+              </w:rPr>
+              <w:t xml:space="preserve">Trevor </w:t>
+            </w:r>
+            <w:proofErr w:type="spellStart"/>
+            <w:r>
+              <w:rPr>
+                <w:rFonts w:ascii="Times New Roman" w:eastAsia="Times New Roman" w:hAnsi="Times New Roman" w:cs="Times New Roman"/>
+                <w:spacing w:val="-1"/>
+              </w:rPr>
+              <w:t>Winser</w:t>
+            </w:r>
+            <w:proofErr w:type="spellEnd"/>
+            <w:r>
+              <w:rPr>
+                <w:rFonts w:ascii="Times New Roman" w:eastAsia="Times New Roman" w:hAnsi="Times New Roman" w:cs="Times New Roman"/>
+                <w:spacing w:val="-1"/>
+              </w:rPr>
+              <w:t xml:space="preserve"> – 8 hours</w:t>
+            </w:r>
+          </w:p>
+          <w:p>
+            <w:pPr>
+              <w:rPr>
+                <w:rFonts w:ascii="Times New Roman" w:eastAsia="Times New Roman" w:hAnsi="Times New Roman" w:cs="Times New Roman"/>
+                <w:spacing w:val="-1"/>
+              </w:rPr>
+            </w:pPr>
+            <w:r>
+              <w:rPr>
+                <w:rFonts w:ascii="Times New Roman" w:eastAsia="Times New Roman" w:hAnsi="Times New Roman" w:cs="Times New Roman"/>
+                <w:spacing w:val="-1"/>
+              </w:rPr>
+              <w:t>Komal Singh – 8 hours</w:t>
+            </w:r>
+          </w:p>
+          <w:p>
+            <w:pPr>
+              <w:rPr>
+                <w:rFonts w:ascii="Times New Roman" w:eastAsia="Times New Roman" w:hAnsi="Times New Roman" w:cs="Times New Roman"/>
+                <w:spacing w:val="-1"/>
+              </w:rPr>
+            </w:pPr>
+            <w:proofErr w:type="spellStart"/>
+            <w:r>
+              <w:rPr>
+                <w:rFonts w:ascii="Times New Roman" w:eastAsia="Times New Roman" w:hAnsi="Times New Roman" w:cs="Times New Roman"/>
+                <w:spacing w:val="-1"/>
+              </w:rPr>
+              <w:t>Lakshay</w:t>
+            </w:r>
+            <w:proofErr w:type="spellEnd"/>
+            <w:r>
+              <w:rPr>
+                <w:rFonts w:ascii="Times New Roman" w:eastAsia="Times New Roman" w:hAnsi="Times New Roman" w:cs="Times New Roman"/>
+                <w:spacing w:val="-1"/>
+              </w:rPr>
+              <w:t xml:space="preserve"> Dang – 8 hours</w:t>
+            </w:r>
           </w:p>
         </w:tc>
       </w:tr>
@@ -1729,6 +2152,20 @@
                 <w:spacing w:val="-1"/>
               </w:rPr>
             </w:pPr>
+            <w:r>
+              <w:rPr>
+                <w:rFonts w:ascii="Times New Roman" w:eastAsia="Times New Roman" w:hAnsi="Times New Roman" w:cs="Times New Roman"/>
+                <w:spacing w:val="-1"/>
+              </w:rPr>
+              <w:t>Scheduling group meetings, people not meeting their work    capacity. Struggling with the database.</w:t>
+            </w:r>
+            <w:r>
+              <w:rPr>
+                <w:rFonts w:ascii="Times New Roman" w:eastAsia="Times New Roman" w:hAnsi="Times New Roman" w:cs="Times New Roman"/>
+                <w:spacing w:val="-1"/>
+              </w:rPr>
+              <w:t xml:space="preserve"> Struggling with testing. </w:t>
+            </w:r>
           </w:p>
         </w:tc>
       </w:tr>
@@ -1779,6 +2216,13 @@
                 <w:spacing w:val="-1"/>
               </w:rPr>
             </w:pPr>
+            <w:r>
+              <w:rPr>
+                <w:rFonts w:ascii="Times New Roman" w:eastAsia="Times New Roman" w:hAnsi="Times New Roman" w:cs="Times New Roman"/>
+                <w:spacing w:val="-1"/>
+              </w:rPr>
+              <w:t>Communicate available times for group meetings. Communicate if any help is necessary. People doing a bit more work if others feel they can’t finish everything in time.</w:t>
+            </w:r>
           </w:p>
         </w:tc>
       </w:tr>
@@ -1853,7 +2297,7 @@
           <w:szCs w:val="34"/>
         </w:rPr>
         <w:drawing>
-          <wp:inline distT="0" distB="0" distL="0" distR="0">
+          <wp:inline distT="0" distB="0" distL="0" distR="0" wp14:anchorId="0160C750" wp14:editId="0A596524">
             <wp:extent cx="178594" cy="178594"/>
             <wp:effectExtent l="0" t="0" r="0" b="0"/>
             <wp:docPr id="306956271" name="Picture 1" descr=":books:"/>
@@ -1935,6 +2379,13 @@
           <w:spacing w:val="-1"/>
         </w:rPr>
       </w:pPr>
+      <w:r>
+        <w:rPr>
+          <w:rFonts w:ascii="Times New Roman" w:eastAsia="Times New Roman" w:hAnsi="Times New Roman" w:cs="Times New Roman"/>
+          <w:spacing w:val="-1"/>
+        </w:rPr>
+        <w:t>Microsoft Word</w:t>
+      </w:r>
     </w:p>
     <w:p>
       <w:pPr>
@@ -1947,6 +2398,22 @@
           <w:spacing w:val="-1"/>
         </w:rPr>
       </w:pPr>
+      <w:proofErr w:type="spellStart"/>
+      <w:r>
+        <w:rPr>
+          <w:rFonts w:ascii="Times New Roman" w:eastAsia="Times New Roman" w:hAnsi="Times New Roman" w:cs="Times New Roman"/>
+          <w:spacing w:val="-1"/>
+        </w:rPr>
+        <w:t>KanBan</w:t>
+      </w:r>
+      <w:proofErr w:type="spellEnd"/>
+      <w:r>
+        <w:rPr>
+          <w:rFonts w:ascii="Times New Roman" w:eastAsia="Times New Roman" w:hAnsi="Times New Roman" w:cs="Times New Roman"/>
+          <w:spacing w:val="-1"/>
+        </w:rPr>
+        <w:t xml:space="preserve"> Board on GitHub</w:t>
+      </w:r>
     </w:p>
     <w:p>
       <w:pPr>

</xml_diff>